<commit_message>
Final refactoring and documentation before release
</commit_message>
<xml_diff>
--- a/manual.docx
+++ b/manual.docx
@@ -207,23 +207,7 @@
           <w:bCs/>
           <w:sz w:val="40"/>
         </w:rPr>
-        <w:t xml:space="preserve">Varianta </w:t>
-      </w:r>
-      <w:r>
-        <w:rPr>
-          <w:b/>
-          <w:bCs/>
-          <w:sz w:val="40"/>
-        </w:rPr>
-        <w:t>termínu – TFTP</w:t>
-      </w:r>
-      <w:r>
-        <w:rPr>
-          <w:b/>
-          <w:bCs/>
-          <w:sz w:val="40"/>
-        </w:rPr>
-        <w:t xml:space="preserve"> Klient</w:t>
+        <w:t>Varianta termínu – TFTP Klient</w:t>
       </w:r>
     </w:p>
     <w:p/>
@@ -297,7 +281,7 @@
           <w:lang w:val="cs-CZ"/>
         </w:rPr>
       </w:pPr>
-      <w:bookmarkStart w:id="0" w:name="_Toc87819416"/>
+      <w:bookmarkStart w:id="0" w:name="_Toc87898348"/>
       <w:r>
         <w:rPr>
           <w:lang w:val="cs-CZ"/>
@@ -347,7 +331,7 @@
           <w:r>
             <w:fldChar w:fldCharType="separate"/>
           </w:r>
-          <w:hyperlink w:anchor="_Toc87819416" w:history="1">
+          <w:hyperlink w:anchor="_Toc87898348" w:history="1">
             <w:r>
               <w:rPr>
                 <w:rStyle w:val="Hyperlink"/>
@@ -374,7 +358,7 @@
                 <w:noProof/>
                 <w:webHidden/>
               </w:rPr>
-              <w:instrText xml:space="preserve"> PAGEREF _Toc87819416 \h </w:instrText>
+              <w:instrText xml:space="preserve"> PAGEREF _Toc87898348 \h </w:instrText>
             </w:r>
             <w:r>
               <w:rPr>
@@ -419,7 +403,7 @@
               <w:lang w:eastAsia="cs-CZ"/>
             </w:rPr>
           </w:pPr>
-          <w:hyperlink w:anchor="_Toc87819417" w:history="1">
+          <w:hyperlink w:anchor="_Toc87898349" w:history="1">
             <w:r>
               <w:rPr>
                 <w:rStyle w:val="Hyperlink"/>
@@ -446,7 +430,7 @@
                 <w:noProof/>
                 <w:webHidden/>
               </w:rPr>
-              <w:instrText xml:space="preserve"> PAGEREF _Toc87819417 \h </w:instrText>
+              <w:instrText xml:space="preserve"> PAGEREF _Toc87898349 \h </w:instrText>
             </w:r>
             <w:r>
               <w:rPr>
@@ -491,7 +475,7 @@
               <w:lang w:eastAsia="cs-CZ"/>
             </w:rPr>
           </w:pPr>
-          <w:hyperlink w:anchor="_Toc87819418" w:history="1">
+          <w:hyperlink w:anchor="_Toc87898350" w:history="1">
             <w:r>
               <w:rPr>
                 <w:rStyle w:val="Hyperlink"/>
@@ -518,7 +502,7 @@
                 <w:noProof/>
                 <w:webHidden/>
               </w:rPr>
-              <w:instrText xml:space="preserve"> PAGEREF _Toc87819418 \h </w:instrText>
+              <w:instrText xml:space="preserve"> PAGEREF _Toc87898350 \h </w:instrText>
             </w:r>
             <w:r>
               <w:rPr>
@@ -563,7 +547,7 @@
               <w:lang w:eastAsia="cs-CZ"/>
             </w:rPr>
           </w:pPr>
-          <w:hyperlink w:anchor="_Toc87819419" w:history="1">
+          <w:hyperlink w:anchor="_Toc87898351" w:history="1">
             <w:r>
               <w:rPr>
                 <w:rStyle w:val="Hyperlink"/>
@@ -590,7 +574,7 @@
                 <w:noProof/>
                 <w:webHidden/>
               </w:rPr>
-              <w:instrText xml:space="preserve"> PAGEREF _Toc87819419 \h </w:instrText>
+              <w:instrText xml:space="preserve"> PAGEREF _Toc87898351 \h </w:instrText>
             </w:r>
             <w:r>
               <w:rPr>
@@ -635,7 +619,7 @@
               <w:lang w:eastAsia="cs-CZ"/>
             </w:rPr>
           </w:pPr>
-          <w:hyperlink w:anchor="_Toc87819420" w:history="1">
+          <w:hyperlink w:anchor="_Toc87898352" w:history="1">
             <w:r>
               <w:rPr>
                 <w:rStyle w:val="Hyperlink"/>
@@ -662,7 +646,7 @@
                 <w:noProof/>
                 <w:webHidden/>
               </w:rPr>
-              <w:instrText xml:space="preserve"> PAGEREF _Toc87819420 \h </w:instrText>
+              <w:instrText xml:space="preserve"> PAGEREF _Toc87898352 \h </w:instrText>
             </w:r>
             <w:r>
               <w:rPr>
@@ -707,13 +691,13 @@
               <w:lang w:eastAsia="cs-CZ"/>
             </w:rPr>
           </w:pPr>
-          <w:hyperlink w:anchor="_Toc87819421" w:history="1">
+          <w:hyperlink w:anchor="_Toc87898353" w:history="1">
             <w:r>
               <w:rPr>
                 <w:rStyle w:val="Hyperlink"/>
                 <w:noProof/>
               </w:rPr>
-              <w:t>MessagePrinter</w:t>
+              <w:t>StampMessagePrinter</w:t>
             </w:r>
             <w:r>
               <w:rPr>
@@ -734,7 +718,7 @@
                 <w:noProof/>
                 <w:webHidden/>
               </w:rPr>
-              <w:instrText xml:space="preserve"> PAGEREF _Toc87819421 \h </w:instrText>
+              <w:instrText xml:space="preserve"> PAGEREF _Toc87898353 \h </w:instrText>
             </w:r>
             <w:r>
               <w:rPr>
@@ -779,7 +763,7 @@
               <w:lang w:eastAsia="cs-CZ"/>
             </w:rPr>
           </w:pPr>
-          <w:hyperlink w:anchor="_Toc87819422" w:history="1">
+          <w:hyperlink w:anchor="_Toc87898354" w:history="1">
             <w:r>
               <w:rPr>
                 <w:rStyle w:val="Hyperlink"/>
@@ -806,7 +790,7 @@
                 <w:noProof/>
                 <w:webHidden/>
               </w:rPr>
-              <w:instrText xml:space="preserve"> PAGEREF _Toc87819422 \h </w:instrText>
+              <w:instrText xml:space="preserve"> PAGEREF _Toc87898354 \h </w:instrText>
             </w:r>
             <w:r>
               <w:rPr>
@@ -864,7 +848,7 @@
           <w:lang w:val="cs-CZ"/>
         </w:rPr>
       </w:pPr>
-      <w:bookmarkStart w:id="1" w:name="_Toc87819417"/>
+      <w:bookmarkStart w:id="1" w:name="_Toc87898349"/>
       <w:r>
         <w:rPr>
           <w:lang w:val="cs-CZ"/>
@@ -912,7 +896,13 @@
         <w:t xml:space="preserve"> </w:t>
       </w:r>
       <w:r>
-        <w:t xml:space="preserve">protokolu TFTP </w:t>
+        <w:t>protokolu TFTP</w:t>
+      </w:r>
+      <w:r>
+        <w:t>[1]</w:t>
+      </w:r>
+      <w:r>
+        <w:t xml:space="preserve"> </w:t>
       </w:r>
       <w:r>
         <w:t xml:space="preserve">s podporou </w:t>
@@ -943,7 +933,13 @@
       </w:r>
       <w:proofErr w:type="spellEnd"/>
       <w:r>
-        <w:t xml:space="preserve"> [1]</w:t>
+        <w:t>[</w:t>
+      </w:r>
+      <w:r>
+        <w:t>2</w:t>
+      </w:r>
+      <w:r>
+        <w:t>]</w:t>
       </w:r>
       <w:r>
         <w:t xml:space="preserve">. </w:t>
@@ -981,7 +977,7 @@
           <w:lang w:val="cs-CZ"/>
         </w:rPr>
       </w:pPr>
-      <w:bookmarkStart w:id="2" w:name="_Toc87819418"/>
+      <w:bookmarkStart w:id="2" w:name="_Toc87898350"/>
       <w:r>
         <w:rPr>
           <w:lang w:val="cs-CZ"/>
@@ -1061,26 +1057,15 @@
         <w:t xml:space="preserve"> bloku</w:t>
       </w:r>
       <w:r>
-        <w:t xml:space="preserve"> (</w:t>
-      </w:r>
-      <w:r>
-        <w:t xml:space="preserve">více o těchto výjimkách v sekci </w:t>
-      </w:r>
-      <w:proofErr w:type="spellStart"/>
-      <w:r>
-        <w:t>ArgumentParser</w:t>
-      </w:r>
-      <w:proofErr w:type="spellEnd"/>
-      <w:r>
-        <w:t>)</w:t>
-      </w:r>
-      <w:r>
         <w:t xml:space="preserve">. </w:t>
       </w:r>
       <w:r>
         <w:t>V tomto případě je na standardní chybový výstup vypsána zpráva výjimky a příkazová řádka je znovu spuštěna bez</w:t>
       </w:r>
       <w:r>
+        <w:t xml:space="preserve"> pokus o zahájení</w:t>
+      </w:r>
+      <w:r>
         <w:t xml:space="preserve"> </w:t>
       </w:r>
       <w:r>
@@ -1104,18 +1089,28 @@
       </w:r>
       <w:proofErr w:type="spellEnd"/>
       <w:r>
-        <w:t xml:space="preserve"> předáním argumentů jejímu </w:t>
-      </w:r>
-      <w:proofErr w:type="spellStart"/>
-      <w:r>
-        <w:t>konstruktotu</w:t>
-      </w:r>
-      <w:proofErr w:type="spellEnd"/>
-      <w:r>
-        <w:t xml:space="preserve">. </w:t>
-      </w:r>
-      <w:r>
-        <w:t>Zde dojde k pokusu o vytvoření souboru (v případě čtení ze serveru) nebo otevření souboru ke čtení (v případě zápisu na server). Pokud se nepodaří soubor otevřít, dojde k vyhození výjimky a opětovnému navrácení k příkazové řádce bez zahájení přenosu.</w:t>
+        <w:t xml:space="preserve"> předáním argumentů jejímu konstrukto</w:t>
+      </w:r>
+      <w:r>
+        <w:t>r</w:t>
+      </w:r>
+      <w:r>
+        <w:t xml:space="preserve">u. </w:t>
+      </w:r>
+      <w:r>
+        <w:t xml:space="preserve">Zde dojde k pokusu o vytvoření souboru (v případě čtení ze serveru) nebo otevření souboru </w:t>
+      </w:r>
+      <w:r>
+        <w:t>pro</w:t>
+      </w:r>
+      <w:r>
+        <w:t xml:space="preserve"> čtení (v případě zápisu na server). Pokud se nepodaří soubor otevřít, dojde k vyhození výjimky</w:t>
+      </w:r>
+      <w:r>
+        <w:t>, jejíž chyba je opět vypsána na standardní chybový výstup a dojde k</w:t>
+      </w:r>
+      <w:r>
+        <w:t xml:space="preserve"> opětovnému navrácení k příkazové řádce bez zahájení přenosu.</w:t>
       </w:r>
     </w:p>
     <w:p/>
@@ -1195,7 +1190,7 @@
       <w:pPr>
         <w:pStyle w:val="Heading2"/>
       </w:pPr>
-      <w:bookmarkStart w:id="3" w:name="_Toc87819419"/>
+      <w:bookmarkStart w:id="3" w:name="_Toc87898351"/>
       <w:proofErr w:type="spellStart"/>
       <w:r>
         <w:t>ArgumentParser</w:t>
@@ -1211,7 +1206,13 @@
         <w:t>Třída</w:t>
       </w:r>
       <w:r>
-        <w:t xml:space="preserve">, která slouží ke zpracování argumentů příkazové řádky zadané uživatelem programu a jejich uložení v atributech této třídy. Pro zpracování argumentů je použita knihovna </w:t>
+        <w:t xml:space="preserve">, která slouží ke zpracování argumentů příkazové řádky zadané uživatelem programu a jejich uložení v atributech této třídy. Pro zpracování argumentů je použita </w:t>
+      </w:r>
+      <w:r>
+        <w:t>funkce</w:t>
+      </w:r>
+      <w:r>
+        <w:t xml:space="preserve"> </w:t>
       </w:r>
       <w:proofErr w:type="spellStart"/>
       <w:r>
@@ -1223,7 +1224,25 @@
       </w:r>
       <w:proofErr w:type="spellEnd"/>
       <w:r>
-        <w:t xml:space="preserve">, která počítá se standardním vstupním bodem jazyka C a argumentech programu uložených v poli </w:t>
+        <w:t>, která počítá se standardním vstupním bodem jazyka C</w:t>
+      </w:r>
+      <w:r>
+        <w:t>/C++</w:t>
+      </w:r>
+      <w:r>
+        <w:t xml:space="preserve"> a</w:t>
+      </w:r>
+      <w:r>
+        <w:t xml:space="preserve"> s</w:t>
+      </w:r>
+      <w:r>
+        <w:t xml:space="preserve"> argument</w:t>
+      </w:r>
+      <w:r>
+        <w:t>y</w:t>
+      </w:r>
+      <w:r>
+        <w:t xml:space="preserve"> programu uložených v poli </w:t>
       </w:r>
       <w:proofErr w:type="spellStart"/>
       <w:r>
@@ -1663,7 +1682,7 @@
       <w:pPr>
         <w:pStyle w:val="Heading2"/>
       </w:pPr>
-      <w:bookmarkStart w:id="4" w:name="_Toc87819420"/>
+      <w:bookmarkStart w:id="4" w:name="_Toc87898352"/>
       <w:proofErr w:type="spellStart"/>
       <w:r>
         <w:lastRenderedPageBreak/>
@@ -1672,14 +1691,389 @@
       <w:bookmarkEnd w:id="4"/>
       <w:proofErr w:type="spellEnd"/>
     </w:p>
+    <w:p>
+      <w:r>
+        <w:t>Třída implementující klientskou komunikaci protokolem TFTP</w:t>
+      </w:r>
+      <w:r>
+        <w:t>[2]</w:t>
+      </w:r>
+      <w:r>
+        <w:t xml:space="preserve">. </w:t>
+      </w:r>
+      <w:r>
+        <w:t xml:space="preserve">Parametrem konstruktoru je instance třídy </w:t>
+      </w:r>
+      <w:proofErr w:type="spellStart"/>
+      <w:r>
+        <w:rPr>
+          <w:rFonts w:ascii="Cascadia Code" w:hAnsi="Cascadia Code" w:cs="Cascadia Code"/>
+        </w:rPr>
+        <w:t>ArgumentParser</w:t>
+      </w:r>
+      <w:proofErr w:type="spellEnd"/>
+      <w:r>
+        <w:t>, která obsahuje atributy nastavení přenosu.</w:t>
+      </w:r>
+    </w:p>
     <w:p/>
+    <w:p>
+      <w:r>
+        <w:t xml:space="preserve">Veřejnou metodou </w:t>
+      </w:r>
+      <w:proofErr w:type="spellStart"/>
+      <w:r>
+        <w:rPr>
+          <w:rFonts w:ascii="Cascadia Code" w:hAnsi="Cascadia Code" w:cs="Cascadia Code"/>
+        </w:rPr>
+        <w:t>Tranfer</w:t>
+      </w:r>
+      <w:proofErr w:type="spellEnd"/>
+      <w:r>
+        <w:t xml:space="preserve"> je</w:t>
+      </w:r>
+      <w:r>
+        <w:t xml:space="preserve"> po inicializaci BSD schránky</w:t>
+      </w:r>
+      <w:r>
+        <w:t xml:space="preserve"> zahájena komunikace se serverem</w:t>
+      </w:r>
+      <w:r>
+        <w:t xml:space="preserve"> voláním metody </w:t>
+      </w:r>
+      <w:proofErr w:type="spellStart"/>
+      <w:r>
+        <w:rPr>
+          <w:rFonts w:ascii="Cascadia Code" w:hAnsi="Cascadia Code" w:cs="Cascadia Code"/>
+        </w:rPr>
+        <w:t>Request</w:t>
+      </w:r>
+      <w:proofErr w:type="spellEnd"/>
+      <w:r>
+        <w:t>.</w:t>
+      </w:r>
+      <w:r>
+        <w:t xml:space="preserve"> Pokud je nastaven režim zápisu na server, je předtím soubor otevřen ke čtení, pokud neexistuje, skončí se s výjimkou před zahájením komunikace. Jinak je soubor pro zápis dat ze serveru otevřen po zahájení komunikace, server mohl v chybovém packetu ohlásit, že daný soubor neexistuje, a </w:t>
+      </w:r>
+      <w:proofErr w:type="spellStart"/>
+      <w:r>
+        <w:rPr>
+          <w:rFonts w:ascii="Cascadia Code" w:hAnsi="Cascadia Code" w:cs="Cascadia Code"/>
+        </w:rPr>
+        <w:t>Request</w:t>
+      </w:r>
+      <w:proofErr w:type="spellEnd"/>
+      <w:r>
+        <w:t xml:space="preserve"> skončit vyhozením výjimky.</w:t>
+      </w:r>
+      <w:r>
+        <w:t xml:space="preserve"> </w:t>
+      </w:r>
+      <w:r>
+        <w:t>Pokud bylo zahájení komunikace úspěšné, následuje buď příjem dat od serveru, nebo odesílání dat od klienta.</w:t>
+      </w:r>
+    </w:p>
     <w:p/>
     <w:p>
+      <w:proofErr w:type="spellStart"/>
+      <w:r>
+        <w:rPr>
+          <w:rFonts w:ascii="Cascadia Code" w:hAnsi="Cascadia Code" w:cs="Cascadia Code"/>
+        </w:rPr>
+        <w:t>Request</w:t>
+      </w:r>
+      <w:proofErr w:type="spellEnd"/>
+      <w:r>
+        <w:t xml:space="preserve"> </w:t>
+      </w:r>
+      <w:r>
+        <w:t xml:space="preserve">začíná dynamickým vytvořením TFTP </w:t>
+      </w:r>
+      <w:proofErr w:type="spellStart"/>
+      <w:r>
+        <w:t>Request</w:t>
+      </w:r>
+      <w:proofErr w:type="spellEnd"/>
+      <w:r>
+        <w:t xml:space="preserve"> packetu, kam jsou na konec nakopírována potřebná zadaná nastavení. Možnost </w:t>
+      </w:r>
+      <w:proofErr w:type="spellStart"/>
+      <w:r>
+        <w:rPr>
+          <w:b/>
+          <w:bCs/>
+        </w:rPr>
+        <w:t>tsize</w:t>
+      </w:r>
+      <w:proofErr w:type="spellEnd"/>
+      <w:r>
+        <w:t>[3]</w:t>
+      </w:r>
+      <w:r>
+        <w:t xml:space="preserve"> je zadána pouze pro binární přenosy, </w:t>
+      </w:r>
+      <w:proofErr w:type="spellStart"/>
+      <w:r>
+        <w:rPr>
+          <w:b/>
+          <w:bCs/>
+        </w:rPr>
+        <w:t>timeout</w:t>
+      </w:r>
+      <w:proofErr w:type="spellEnd"/>
+      <w:r>
+        <w:t>[3]</w:t>
+      </w:r>
+      <w:r>
+        <w:t xml:space="preserve"> a </w:t>
+      </w:r>
+      <w:proofErr w:type="spellStart"/>
+      <w:r>
+        <w:rPr>
+          <w:b/>
+          <w:bCs/>
+        </w:rPr>
+        <w:t>blksize</w:t>
+      </w:r>
+      <w:proofErr w:type="spellEnd"/>
+      <w:r>
+        <w:t>[4],</w:t>
+      </w:r>
+      <w:r>
+        <w:t xml:space="preserve"> pokud jsou</w:t>
+      </w:r>
+      <w:r>
+        <w:t xml:space="preserve"> nastaveny</w:t>
+      </w:r>
+      <w:r>
+        <w:t xml:space="preserve"> dan</w:t>
+      </w:r>
+      <w:r>
+        <w:t>é</w:t>
+      </w:r>
+      <w:r>
+        <w:t> </w:t>
+      </w:r>
+      <w:proofErr w:type="spellStart"/>
+      <w:r>
+        <w:rPr>
+          <w:rFonts w:ascii="Cascadia Code" w:hAnsi="Cascadia Code" w:cs="Cascadia Code"/>
+        </w:rPr>
+        <w:t>ArgumentParser</w:t>
+      </w:r>
+      <w:proofErr w:type="spellEnd"/>
+      <w:r>
+        <w:t xml:space="preserve"> </w:t>
+      </w:r>
+      <w:r>
+        <w:t>atribut</w:t>
+      </w:r>
+      <w:r>
+        <w:t xml:space="preserve">y </w:t>
+      </w:r>
+      <w:proofErr w:type="spellStart"/>
+      <w:r>
+        <w:rPr>
+          <w:i/>
+          <w:iCs/>
+        </w:rPr>
+        <w:t>Timeout</w:t>
+      </w:r>
+      <w:proofErr w:type="spellEnd"/>
+      <w:r>
+        <w:t xml:space="preserve"> a </w:t>
+      </w:r>
+      <w:proofErr w:type="spellStart"/>
+      <w:r>
+        <w:rPr>
+          <w:i/>
+          <w:iCs/>
+        </w:rPr>
+        <w:t>Size</w:t>
+      </w:r>
+      <w:proofErr w:type="spellEnd"/>
+      <w:r>
+        <w:t xml:space="preserve">. </w:t>
+      </w:r>
+      <w:r>
+        <w:t xml:space="preserve">Následuje příjem odpovědi od serveru. V případě přijetí chybového packetu, je vyhozena výjimka se zprávou od serveru. Jinak je pro binární přenos načtena hodnota </w:t>
+      </w:r>
+      <w:proofErr w:type="spellStart"/>
+      <w:r>
+        <w:rPr>
+          <w:b/>
+          <w:bCs/>
+        </w:rPr>
+        <w:t>tsize</w:t>
+      </w:r>
+      <w:proofErr w:type="spellEnd"/>
+      <w:r>
+        <w:t>, která je návratovou hodnotou této metody.</w:t>
+      </w:r>
+    </w:p>
+    <w:p/>
+    <w:p>
+      <w:r>
+        <w:t xml:space="preserve">Odesílání dat probíhá v režimu zápisu na server voláním metody </w:t>
+      </w:r>
+      <w:proofErr w:type="spellStart"/>
+      <w:r>
+        <w:rPr>
+          <w:rFonts w:ascii="Cascadia Code" w:hAnsi="Cascadia Code" w:cs="Cascadia Code"/>
+        </w:rPr>
+        <w:t>SendDataBlock</w:t>
+      </w:r>
+      <w:proofErr w:type="spellEnd"/>
+      <w:r>
+        <w:t xml:space="preserve"> a p</w:t>
+      </w:r>
+      <w:r>
+        <w:t xml:space="preserve">říjem dat probíhá v režimu čtení ze serveru voláním metody </w:t>
+      </w:r>
+      <w:proofErr w:type="spellStart"/>
+      <w:r>
+        <w:rPr>
+          <w:rFonts w:ascii="Cascadia Code" w:hAnsi="Cascadia Code" w:cs="Cascadia Code"/>
+        </w:rPr>
+        <w:t>ReceiveData</w:t>
+      </w:r>
+      <w:proofErr w:type="spellEnd"/>
+      <w:r>
+        <w:t xml:space="preserve">. Obě </w:t>
+      </w:r>
+      <w:r>
+        <w:t>s parametrem celkové velikosti souboru, získané z odpovědi serveru při zahájení komunikace.</w:t>
+      </w:r>
+    </w:p>
+    <w:p/>
+    <w:p>
+      <w:r>
+        <w:t xml:space="preserve">Hlavní smyčka metody </w:t>
+      </w:r>
+      <w:proofErr w:type="spellStart"/>
+      <w:r>
+        <w:rPr>
+          <w:rFonts w:ascii="Cascadia Code" w:hAnsi="Cascadia Code" w:cs="Cascadia Code"/>
+        </w:rPr>
+        <w:t>SendDataBlock</w:t>
+      </w:r>
+      <w:proofErr w:type="spellEnd"/>
+      <w:r>
+        <w:t xml:space="preserve"> </w:t>
+      </w:r>
+      <w:r>
+        <w:t>začíná</w:t>
+      </w:r>
+      <w:r>
+        <w:t xml:space="preserve"> inkrementací aktuálního bloku dat k odeslání a</w:t>
+      </w:r>
+      <w:r>
+        <w:t xml:space="preserve"> dynamickým</w:t>
+      </w:r>
+      <w:r>
+        <w:t xml:space="preserve"> vytvoření</w:t>
+      </w:r>
+      <w:r>
+        <w:t xml:space="preserve">m datového packetu k odeslání. Následně přečte část zdrojového souboru, podle velikosti dat k odeslání a odešle na server. Nakonec čeká na </w:t>
+      </w:r>
+      <w:r>
+        <w:t>ACK</w:t>
+      </w:r>
+      <w:r>
+        <w:t xml:space="preserve"> packet v odpovědi od serveru. Při čekání na odpověď může dojít k vypršení časového limitu, pokud je nastaven. Zde také může nastat situace přijetí packetu s jiným operačním kódem než ACK, v tomto případě končí přenos s chybou.</w:t>
+      </w:r>
+      <w:r>
+        <w:t xml:space="preserve"> Když nenastala žádná chyba, přenos končí, pokud byla klientem odeslána všechna data.</w:t>
+      </w:r>
+    </w:p>
+    <w:p/>
+    <w:p>
+      <w:r>
+        <w:t xml:space="preserve">Metoda </w:t>
+      </w:r>
+      <w:proofErr w:type="spellStart"/>
+      <w:r>
+        <w:rPr>
+          <w:rFonts w:ascii="Cascadia Code" w:hAnsi="Cascadia Code" w:cs="Cascadia Code"/>
+        </w:rPr>
+        <w:t>ReceiveData</w:t>
+      </w:r>
+      <w:proofErr w:type="spellEnd"/>
+      <w:r>
+        <w:t xml:space="preserve"> začíná vytvořením bufferu dle zadané velikosti, 4 B pro operační kód a číslo bloku + velikost v B nastavená v </w:t>
+      </w:r>
+      <w:proofErr w:type="spellStart"/>
+      <w:r>
+        <w:rPr>
+          <w:rFonts w:ascii="Cascadia Code" w:hAnsi="Cascadia Code" w:cs="Cascadia Code"/>
+        </w:rPr>
+        <w:t>ArgumentParser</w:t>
+      </w:r>
+      <w:proofErr w:type="spellEnd"/>
+      <w:r>
+        <w:t> atribut</w:t>
+      </w:r>
+      <w:r>
+        <w:t xml:space="preserve">u </w:t>
+      </w:r>
+      <w:proofErr w:type="spellStart"/>
+      <w:r>
+        <w:rPr>
+          <w:i/>
+          <w:iCs/>
+        </w:rPr>
+        <w:t>Size</w:t>
+      </w:r>
+      <w:proofErr w:type="spellEnd"/>
+      <w:r>
+        <w:t xml:space="preserve"> (výchozí 512 B)</w:t>
+      </w:r>
+      <w:r>
+        <w:t>.</w:t>
+      </w:r>
+      <w:r>
+        <w:t xml:space="preserve"> Poté začíná svou hlavní smyčku odesláním </w:t>
+      </w:r>
+      <w:r>
+        <w:t>ACK</w:t>
+      </w:r>
+      <w:r>
+        <w:t xml:space="preserve"> packetu s číslem aktuálně přijatého bloku dat (na začátku přenosu 0 značí žádost o první blok dat). Poté probíhá samotný příjem dat, kde je zkontrolováno číslo přijatého bloku dat, pokud se toto číslo nerovná očekávanému číslu bloku, číslo aktuálního bloku se </w:t>
+      </w:r>
+      <w:proofErr w:type="spellStart"/>
+      <w:r>
+        <w:t>dekrementuje</w:t>
+      </w:r>
+      <w:proofErr w:type="spellEnd"/>
+      <w:r>
+        <w:t xml:space="preserve"> (značí opětovné potvrzení posledních přijatých dat) a vrací se k odeslání </w:t>
+      </w:r>
+      <w:r>
+        <w:t>ACK</w:t>
+      </w:r>
+      <w:r>
+        <w:t xml:space="preserve"> packetu. Jestliže je přijatý packet v pořádku, jsou obsažená data zapsána do cílového souboru.</w:t>
+      </w:r>
+      <w:r>
+        <w:t xml:space="preserve"> Přenos končí v momentě, kdy velikost přijatého packetu je menší než velikost bufferu. Příjem posledních dat je před návratem </w:t>
+      </w:r>
+      <w:r>
+        <w:t xml:space="preserve">z volání </w:t>
+      </w:r>
+      <w:r>
+        <w:t>potvrzen odesláním ACK packetu.</w:t>
+      </w:r>
+    </w:p>
+    <w:p/>
+    <w:p>
       <w:pPr>
         <w:pStyle w:val="Heading2"/>
       </w:pPr>
-      <w:bookmarkStart w:id="5" w:name="_Toc87819421"/>
-      <w:proofErr w:type="spellStart"/>
+      <w:bookmarkStart w:id="5" w:name="_Toc87898353"/>
+      <w:proofErr w:type="spellStart"/>
+      <w:r>
+        <w:t>Stamp</w:t>
+      </w:r>
       <w:r>
         <w:t>MessagePrinter</w:t>
       </w:r>
@@ -1687,6 +2081,54 @@
       <w:proofErr w:type="spellEnd"/>
     </w:p>
     <w:p>
+      <w:r>
+        <w:t>Pomocná třída se statickými metodami pro výpisy s časovým razítkem (</w:t>
+      </w:r>
+      <w:proofErr w:type="spellStart"/>
+      <w:r>
+        <w:rPr>
+          <w:rFonts w:ascii="Cascadia Code" w:hAnsi="Cascadia Code" w:cs="Cascadia Code"/>
+        </w:rPr>
+        <w:t>Print</w:t>
+      </w:r>
+      <w:proofErr w:type="spellEnd"/>
+      <w:r>
+        <w:t xml:space="preserve">, pro výpis na standardní výstup, </w:t>
+      </w:r>
+      <w:r>
+        <w:t>a</w:t>
+      </w:r>
+      <w:r>
+        <w:rPr>
+          <w:rFonts w:ascii="Cascadia Code" w:hAnsi="Cascadia Code" w:cs="Cascadia Code"/>
+        </w:rPr>
+        <w:t xml:space="preserve"> </w:t>
+      </w:r>
+      <w:proofErr w:type="spellStart"/>
+      <w:r>
+        <w:rPr>
+          <w:rFonts w:ascii="Cascadia Code" w:hAnsi="Cascadia Code" w:cs="Cascadia Code"/>
+        </w:rPr>
+        <w:t>PrintError</w:t>
+      </w:r>
+      <w:proofErr w:type="spellEnd"/>
+      <w:r>
+        <w:t xml:space="preserve">, pro výpis na standardní chybový výstup). Uvnitř těchto metod je volána privátní metoda </w:t>
+      </w:r>
+      <w:proofErr w:type="spellStart"/>
+      <w:r>
+        <w:rPr>
+          <w:rFonts w:ascii="Cascadia Code" w:hAnsi="Cascadia Code" w:cs="Cascadia Code"/>
+        </w:rPr>
+        <w:t>PrintWithTimeStamp</w:t>
+      </w:r>
+      <w:proofErr w:type="spellEnd"/>
+      <w:r>
+        <w:t xml:space="preserve">, </w:t>
+      </w:r>
+      <w:r>
+        <w:t>která přijímá krom samotné zprávy i parametr výstup, na kterém má být vypsána.</w:t>
+      </w:r>
       <w:r>
         <w:br w:type="page"/>
       </w:r>
@@ -1702,7 +2144,7 @@
           <w:lang w:val="cs-CZ"/>
         </w:rPr>
       </w:pPr>
-      <w:bookmarkStart w:id="6" w:name="_Toc87819422"/>
+      <w:bookmarkStart w:id="6" w:name="_Toc87898354"/>
       <w:r>
         <w:rPr>
           <w:lang w:val="cs-CZ"/>
@@ -1722,7 +2164,13 @@
         </w:rPr>
       </w:pPr>
       <w:r>
-        <w:t xml:space="preserve">[1] </w:t>
+        <w:t>[</w:t>
+      </w:r>
+      <w:r>
+        <w:t>1</w:t>
+      </w:r>
+      <w:r>
+        <w:t xml:space="preserve">] </w:t>
       </w:r>
       <w:r>
         <w:rPr>
@@ -1732,9 +2180,47 @@
           <w:color w:val="212529"/>
           <w:shd w:val="clear" w:color="auto" w:fill="FFFFFF"/>
         </w:rPr>
-        <w:t xml:space="preserve">RFC 2347: TFTP </w:t>
-      </w:r>
-      <w:proofErr w:type="spellStart"/>
+        <w:t>RFC 1350: THE TFTP PROTOCOL (REVISION 2)</w:t>
+      </w:r>
+      <w:r>
+        <w:rPr>
+          <w:rFonts w:ascii="Open Sans" w:hAnsi="Open Sans" w:cs="Open Sans"/>
+          <w:color w:val="212529"/>
+          <w:shd w:val="clear" w:color="auto" w:fill="FFFFFF"/>
+        </w:rPr>
+        <w:t xml:space="preserve"> [online]. [cit. 2021-11-15]. Dostupné z: </w:t>
+      </w:r>
+      <w:hyperlink r:id="rId8" w:history="1">
+        <w:r>
+          <w:rPr>
+            <w:rStyle w:val="Hyperlink"/>
+            <w:rFonts w:ascii="Open Sans" w:hAnsi="Open Sans" w:cs="Open Sans"/>
+            <w:shd w:val="clear" w:color="auto" w:fill="FFFFFF"/>
+          </w:rPr>
+          <w:t>https://datatracker.ietf.org/doc/html/rfc1350</w:t>
+        </w:r>
+      </w:hyperlink>
+    </w:p>
+    <w:p>
+      <w:pPr>
+        <w:rPr>
+          <w:rFonts w:ascii="Open Sans" w:hAnsi="Open Sans" w:cs="Open Sans"/>
+          <w:color w:val="212529"/>
+          <w:shd w:val="clear" w:color="auto" w:fill="FFFFFF"/>
+        </w:rPr>
+      </w:pPr>
+    </w:p>
+    <w:p>
+      <w:pPr>
+        <w:rPr>
+          <w:rFonts w:ascii="Open Sans" w:hAnsi="Open Sans" w:cs="Open Sans"/>
+          <w:color w:val="212529"/>
+          <w:shd w:val="clear" w:color="auto" w:fill="FFFFFF"/>
+        </w:rPr>
+      </w:pPr>
+      <w:r>
+        <w:t xml:space="preserve">[2] </w:t>
+      </w:r>
       <w:r>
         <w:rPr>
           <w:rFonts w:ascii="Open Sans" w:hAnsi="Open Sans" w:cs="Open Sans"/>
@@ -1743,9 +2229,9 @@
           <w:color w:val="212529"/>
           <w:shd w:val="clear" w:color="auto" w:fill="FFFFFF"/>
         </w:rPr>
-        <w:t>Option</w:t>
-      </w:r>
-      <w:proofErr w:type="spellEnd"/>
+        <w:t xml:space="preserve">RFC 2347: TFTP </w:t>
+      </w:r>
+      <w:proofErr w:type="spellStart"/>
       <w:r>
         <w:rPr>
           <w:rFonts w:ascii="Open Sans" w:hAnsi="Open Sans" w:cs="Open Sans"/>
@@ -1754,9 +2240,9 @@
           <w:color w:val="212529"/>
           <w:shd w:val="clear" w:color="auto" w:fill="FFFFFF"/>
         </w:rPr>
-        <w:t xml:space="preserve"> </w:t>
-      </w:r>
-      <w:proofErr w:type="spellStart"/>
+        <w:t>Option</w:t>
+      </w:r>
+      <w:proofErr w:type="spellEnd"/>
       <w:r>
         <w:rPr>
           <w:rFonts w:ascii="Open Sans" w:hAnsi="Open Sans" w:cs="Open Sans"/>
@@ -1765,6 +2251,17 @@
           <w:color w:val="212529"/>
           <w:shd w:val="clear" w:color="auto" w:fill="FFFFFF"/>
         </w:rPr>
+        <w:t xml:space="preserve"> </w:t>
+      </w:r>
+      <w:proofErr w:type="spellStart"/>
+      <w:r>
+        <w:rPr>
+          <w:rFonts w:ascii="Open Sans" w:hAnsi="Open Sans" w:cs="Open Sans"/>
+          <w:i/>
+          <w:iCs/>
+          <w:color w:val="212529"/>
+          <w:shd w:val="clear" w:color="auto" w:fill="FFFFFF"/>
+        </w:rPr>
         <w:t>Extension</w:t>
       </w:r>
       <w:proofErr w:type="spellEnd"/>
@@ -1774,7 +2271,7 @@
           <w:color w:val="212529"/>
           <w:shd w:val="clear" w:color="auto" w:fill="FFFFFF"/>
         </w:rPr>
-        <w:t> [online]. [cit. 2021-11-14].</w:t>
+        <w:t> [online]. [cit. 2021-11-1</w:t>
       </w:r>
       <w:r>
         <w:rPr>
@@ -1782,7 +2279,7 @@
           <w:color w:val="212529"/>
           <w:shd w:val="clear" w:color="auto" w:fill="FFFFFF"/>
         </w:rPr>
-        <w:t xml:space="preserve"> </w:t>
+        <w:t>5</w:t>
       </w:r>
       <w:r>
         <w:rPr>
@@ -1790,9 +2287,9 @@
           <w:color w:val="212529"/>
           <w:shd w:val="clear" w:color="auto" w:fill="FFFFFF"/>
         </w:rPr>
-        <w:t xml:space="preserve">Dostupné z: </w:t>
-      </w:r>
-      <w:hyperlink r:id="rId8" w:history="1">
+        <w:t xml:space="preserve">]. Dostupné z: </w:t>
+      </w:r>
+      <w:hyperlink r:id="rId9" w:history="1">
         <w:r>
           <w:rPr>
             <w:rStyle w:val="Hyperlink"/>
@@ -1804,10 +2301,180 @@
       </w:hyperlink>
     </w:p>
     <w:p/>
+    <w:p>
+      <w:pPr>
+        <w:rPr>
+          <w:rFonts w:ascii="Open Sans" w:hAnsi="Open Sans" w:cs="Open Sans"/>
+          <w:color w:val="212529"/>
+          <w:shd w:val="clear" w:color="auto" w:fill="FFFFFF"/>
+        </w:rPr>
+      </w:pPr>
+      <w:r>
+        <w:t xml:space="preserve">[3] </w:t>
+      </w:r>
+      <w:r>
+        <w:rPr>
+          <w:rFonts w:ascii="Open Sans" w:hAnsi="Open Sans" w:cs="Open Sans"/>
+          <w:i/>
+          <w:iCs/>
+          <w:color w:val="212529"/>
+          <w:shd w:val="clear" w:color="auto" w:fill="FFFFFF"/>
+        </w:rPr>
+        <w:t xml:space="preserve">RFC 2349: TFTP </w:t>
+      </w:r>
+      <w:proofErr w:type="spellStart"/>
+      <w:r>
+        <w:rPr>
+          <w:rFonts w:ascii="Open Sans" w:hAnsi="Open Sans" w:cs="Open Sans"/>
+          <w:i/>
+          <w:iCs/>
+          <w:color w:val="212529"/>
+          <w:shd w:val="clear" w:color="auto" w:fill="FFFFFF"/>
+        </w:rPr>
+        <w:t>Timeout</w:t>
+      </w:r>
+      <w:proofErr w:type="spellEnd"/>
+      <w:r>
+        <w:rPr>
+          <w:rFonts w:ascii="Open Sans" w:hAnsi="Open Sans" w:cs="Open Sans"/>
+          <w:i/>
+          <w:iCs/>
+          <w:color w:val="212529"/>
+          <w:shd w:val="clear" w:color="auto" w:fill="FFFFFF"/>
+        </w:rPr>
+        <w:t xml:space="preserve"> Interval and Transfer </w:t>
+      </w:r>
+      <w:proofErr w:type="spellStart"/>
+      <w:r>
+        <w:rPr>
+          <w:rFonts w:ascii="Open Sans" w:hAnsi="Open Sans" w:cs="Open Sans"/>
+          <w:i/>
+          <w:iCs/>
+          <w:color w:val="212529"/>
+          <w:shd w:val="clear" w:color="auto" w:fill="FFFFFF"/>
+        </w:rPr>
+        <w:t>Size</w:t>
+      </w:r>
+      <w:proofErr w:type="spellEnd"/>
+      <w:r>
+        <w:rPr>
+          <w:rFonts w:ascii="Open Sans" w:hAnsi="Open Sans" w:cs="Open Sans"/>
+          <w:i/>
+          <w:iCs/>
+          <w:color w:val="212529"/>
+          <w:shd w:val="clear" w:color="auto" w:fill="FFFFFF"/>
+        </w:rPr>
+        <w:t xml:space="preserve"> </w:t>
+      </w:r>
+      <w:proofErr w:type="spellStart"/>
+      <w:r>
+        <w:rPr>
+          <w:rFonts w:ascii="Open Sans" w:hAnsi="Open Sans" w:cs="Open Sans"/>
+          <w:i/>
+          <w:iCs/>
+          <w:color w:val="212529"/>
+          <w:shd w:val="clear" w:color="auto" w:fill="FFFFFF"/>
+        </w:rPr>
+        <w:t>Options</w:t>
+      </w:r>
+      <w:proofErr w:type="spellEnd"/>
+      <w:r>
+        <w:rPr>
+          <w:rFonts w:ascii="Open Sans" w:hAnsi="Open Sans" w:cs="Open Sans"/>
+          <w:color w:val="212529"/>
+          <w:shd w:val="clear" w:color="auto" w:fill="FFFFFF"/>
+        </w:rPr>
+        <w:t xml:space="preserve"> [online]. [cit. 2021-11-15]. Dostupné z: </w:t>
+      </w:r>
+      <w:hyperlink r:id="rId10" w:history="1">
+        <w:r>
+          <w:rPr>
+            <w:rStyle w:val="Hyperlink"/>
+            <w:rFonts w:ascii="Open Sans" w:hAnsi="Open Sans" w:cs="Open Sans"/>
+            <w:shd w:val="clear" w:color="auto" w:fill="FFFFFF"/>
+          </w:rPr>
+          <w:t>https://datatracker.ietf.org/doc/html/rfc2349</w:t>
+        </w:r>
+      </w:hyperlink>
+    </w:p>
     <w:p/>
+    <w:p>
+      <w:pPr>
+        <w:rPr>
+          <w:rFonts w:ascii="Open Sans" w:hAnsi="Open Sans" w:cs="Open Sans"/>
+          <w:color w:val="212529"/>
+          <w:shd w:val="clear" w:color="auto" w:fill="FFFFFF"/>
+        </w:rPr>
+      </w:pPr>
+      <w:r>
+        <w:t xml:space="preserve">[4] </w:t>
+      </w:r>
+      <w:r>
+        <w:rPr>
+          <w:rFonts w:ascii="Open Sans" w:hAnsi="Open Sans" w:cs="Open Sans"/>
+          <w:i/>
+          <w:iCs/>
+          <w:color w:val="212529"/>
+          <w:shd w:val="clear" w:color="auto" w:fill="FFFFFF"/>
+        </w:rPr>
+        <w:t xml:space="preserve">RFC 2348: TFTP </w:t>
+      </w:r>
+      <w:proofErr w:type="spellStart"/>
+      <w:r>
+        <w:rPr>
+          <w:rFonts w:ascii="Open Sans" w:hAnsi="Open Sans" w:cs="Open Sans"/>
+          <w:i/>
+          <w:iCs/>
+          <w:color w:val="212529"/>
+          <w:shd w:val="clear" w:color="auto" w:fill="FFFFFF"/>
+        </w:rPr>
+        <w:t>Blocksize</w:t>
+      </w:r>
+      <w:proofErr w:type="spellEnd"/>
+      <w:r>
+        <w:rPr>
+          <w:rFonts w:ascii="Open Sans" w:hAnsi="Open Sans" w:cs="Open Sans"/>
+          <w:i/>
+          <w:iCs/>
+          <w:color w:val="212529"/>
+          <w:shd w:val="clear" w:color="auto" w:fill="FFFFFF"/>
+        </w:rPr>
+        <w:t xml:space="preserve"> </w:t>
+      </w:r>
+      <w:proofErr w:type="spellStart"/>
+      <w:r>
+        <w:rPr>
+          <w:rFonts w:ascii="Open Sans" w:hAnsi="Open Sans" w:cs="Open Sans"/>
+          <w:i/>
+          <w:iCs/>
+          <w:color w:val="212529"/>
+          <w:shd w:val="clear" w:color="auto" w:fill="FFFFFF"/>
+        </w:rPr>
+        <w:t>Option</w:t>
+      </w:r>
+      <w:proofErr w:type="spellEnd"/>
+      <w:r>
+        <w:rPr>
+          <w:rFonts w:ascii="Open Sans" w:hAnsi="Open Sans" w:cs="Open Sans"/>
+          <w:color w:val="212529"/>
+          <w:shd w:val="clear" w:color="auto" w:fill="FFFFFF"/>
+        </w:rPr>
+        <w:t xml:space="preserve"> [online]. [cit. 2021-11-15]. Dostupné z: </w:t>
+      </w:r>
+      <w:hyperlink r:id="rId11" w:history="1">
+        <w:r>
+          <w:rPr>
+            <w:rStyle w:val="Hyperlink"/>
+            <w:rFonts w:ascii="Open Sans" w:hAnsi="Open Sans" w:cs="Open Sans"/>
+            <w:shd w:val="clear" w:color="auto" w:fill="FFFFFF"/>
+          </w:rPr>
+          <w:t>https://datatracker.ietf.org/doc/html/rfc2348</w:t>
+        </w:r>
+      </w:hyperlink>
+    </w:p>
     <w:p/>
     <w:sectPr>
-      <w:footerReference w:type="default" r:id="rId9"/>
+      <w:footerReference w:type="default" r:id="rId12"/>
       <w:footnotePr>
         <w:pos w:val="beneathText"/>
       </w:footnotePr>
@@ -2865,6 +3532,7 @@
   <w:style w:type="character" w:default="1" w:styleId="DefaultParagraphFont">
     <w:name w:val="Default Paragraph Font"/>
     <w:uiPriority w:val="1"/>
+    <w:semiHidden/>
     <w:unhideWhenUsed/>
   </w:style>
   <w:style w:type="table" w:default="1" w:styleId="TableNormal">

</xml_diff>